<commit_message>
few more changes to sdd
</commit_message>
<xml_diff>
--- a/SDD.docx
+++ b/SDD.docx
@@ -117,14 +117,12 @@
         </w:rPr>
         <w:t xml:space="preserve">The </w:t>
       </w:r>
-      <w:proofErr w:type="spellStart"/>
-      <w:r>
-        <w:rPr>
-          <w:b/>
-        </w:rPr>
-        <w:t>WordCounter</w:t>
-      </w:r>
-      <w:proofErr w:type="spellEnd"/>
+      <w:r>
+        <w:rPr>
+          <w:b/>
+        </w:rPr>
+        <w:t>Word Counter</w:t>
+      </w:r>
     </w:p>
     <w:p>
       <w:r>
@@ -274,16 +272,99 @@
       </w:r>
     </w:p>
     <w:p>
+      <w:r>
+        <w:t>For every word that is found the program will build a ha</w:t>
+      </w:r>
+      <w:r>
+        <w:t>sh map with Words and number of appearances in the text.</w:t>
+      </w:r>
+    </w:p>
+    <w:p>
+      <w:r>
+        <w:t xml:space="preserve">Initially there will be two x.java files. </w:t>
+      </w:r>
+    </w:p>
+    <w:p>
+      <w:r>
+        <w:t>One will be the main program that takes in the name of the .text</w:t>
+      </w:r>
+      <w:proofErr w:type="gramStart"/>
+      <w:r>
+        <w:t>/.</w:t>
+      </w:r>
+      <w:proofErr w:type="spellStart"/>
+      <w:r>
+        <w:t>epub</w:t>
+      </w:r>
+      <w:proofErr w:type="spellEnd"/>
+      <w:proofErr w:type="gramEnd"/>
+      <w:r>
+        <w:t xml:space="preserve"> files to be read, as an argument. It will also check if file exists. </w:t>
+      </w:r>
+    </w:p>
+    <w:p>
+      <w:r>
+        <w:t xml:space="preserve">Once file-name is found it will be passed onto </w:t>
+      </w:r>
+      <w:r>
+        <w:t>the second .java file</w:t>
+      </w:r>
+      <w:r>
+        <w:t xml:space="preserve">, </w:t>
+      </w:r>
+      <w:r>
+        <w:t xml:space="preserve">which in turn </w:t>
+      </w:r>
+      <w:r>
+        <w:t xml:space="preserve">will strip words using </w:t>
+      </w:r>
+      <w:r>
+        <w:t>{space</w:t>
+      </w:r>
+      <w:r>
+        <w:t xml:space="preserve">, comma, full </w:t>
+      </w:r>
+      <w:proofErr w:type="gramStart"/>
+      <w:r>
+        <w:t>stop,</w:t>
+      </w:r>
+      <w:r>
+        <w:t>...</w:t>
+      </w:r>
+      <w:proofErr w:type="gramEnd"/>
+      <w:r>
+        <w:t>.</w:t>
+      </w:r>
+      <w:r>
+        <w:t xml:space="preserve"> all punctuations except apostrophe</w:t>
+      </w:r>
+      <w:r>
+        <w:t xml:space="preserve">}. </w:t>
+      </w:r>
+    </w:p>
+    <w:p>
+      <w:r>
+        <w:t xml:space="preserve">Once words are extracted we will create a hash map of the words with number of appearances in the text. This hash map would be written </w:t>
+      </w:r>
+      <w:proofErr w:type="gramStart"/>
+      <w:r>
+        <w:t xml:space="preserve">to </w:t>
+      </w:r>
+      <w:r>
+        <w:t xml:space="preserve"> </w:t>
+      </w:r>
+      <w:r>
+        <w:t>.</w:t>
+      </w:r>
+      <w:proofErr w:type="gramEnd"/>
+      <w:r>
+        <w:t>text file listing words and number of appearances.</w:t>
+      </w:r>
+    </w:p>
+    <w:p/>
+    <w:p>
       <w:bookmarkStart w:id="0" w:name="_GoBack"/>
       <w:bookmarkEnd w:id="0"/>
-      <w:r>
-        <w:t xml:space="preserve">For every word that is found the program will build a </w:t>
-      </w:r>
-      <w:proofErr w:type="spellStart"/>
-      <w:r>
-        <w:t>ha</w:t>
-      </w:r>
-      <w:proofErr w:type="spellEnd"/>
     </w:p>
     <w:sectPr>
       <w:pgSz w:w="12240" w:h="15840"/>

</xml_diff>